<commit_message>
update demosaic method 3 ======================================================== reference: https://stanford.edu/class/ee367/reading/Demosaicing_ICASSP04.pdf?fbclid=IwAR0vd-Z80qo_0fnMrZZkY-sAWFC3C_SS5gb9xgwG9zlRFjNBX-V7UDhOfR0
</commit_message>
<xml_diff>
--- a/HW5/Report.docx
+++ b/HW5/Report.docx
@@ -49,11 +49,11 @@
         <w:tblLook w:val="04A0" w:firstRow="1" w:lastRow="0" w:firstColumn="1" w:lastColumn="0" w:noHBand="0" w:noVBand="1"/>
       </w:tblPr>
       <w:tblGrid>
-        <w:gridCol w:w="1413"/>
-        <w:gridCol w:w="661"/>
-        <w:gridCol w:w="2074"/>
-        <w:gridCol w:w="2074"/>
-        <w:gridCol w:w="2074"/>
+        <w:gridCol w:w="1435"/>
+        <w:gridCol w:w="568"/>
+        <w:gridCol w:w="2101"/>
+        <w:gridCol w:w="2101"/>
+        <w:gridCol w:w="2091"/>
       </w:tblGrid>
       <w:tr>
         <w:tc>
@@ -333,6 +333,7 @@
             <w:r>
               <w:rPr>
                 <w:rFonts w:ascii="Times New Roman" w:hAnsi="Times New Roman" w:cs="Times New Roman"/>
+                <w:noProof/>
               </w:rPr>
               <w:drawing>
                 <wp:inline distT="0" distB="0" distL="0" distR="0" wp14:anchorId="53D9D602" wp14:editId="255578E5">
@@ -389,10 +390,10 @@
                 <w:rFonts w:ascii="Times New Roman" w:hAnsi="Times New Roman" w:cs="Times New Roman"/>
               </w:rPr>
               <w:drawing>
-                <wp:inline distT="0" distB="0" distL="0" distR="0" wp14:anchorId="55B6D9FA" wp14:editId="62D529A1">
-                  <wp:extent cx="2363637" cy="1200150"/>
+                <wp:inline distT="0" distB="0" distL="0" distR="0" wp14:anchorId="6434DE9C" wp14:editId="655F3284">
+                  <wp:extent cx="2484288" cy="1361906"/>
                   <wp:effectExtent l="0" t="0" r="0" b="0"/>
-                  <wp:docPr id="1970628729" name="圖片 1970628729"/>
+                  <wp:docPr id="1781516012" name="圖片 1"/>
                   <wp:cNvGraphicFramePr>
                     <a:graphicFrameLocks xmlns:a="http://schemas.openxmlformats.org/drawingml/2006/main" noChangeAspect="1"/>
                   </wp:cNvGraphicFramePr>
@@ -400,11 +401,11 @@
                     <a:graphicData uri="http://schemas.openxmlformats.org/drawingml/2006/picture">
                       <pic:pic xmlns:pic="http://schemas.openxmlformats.org/drawingml/2006/picture">
                         <pic:nvPicPr>
-                          <pic:cNvPr id="1239532185" name=""/>
+                          <pic:cNvPr id="1781516012" name=""/>
                           <pic:cNvPicPr/>
                         </pic:nvPicPr>
                         <pic:blipFill>
-                          <a:blip r:embed="rId7"/>
+                          <a:blip r:embed="rId8"/>
                           <a:stretch>
                             <a:fillRect/>
                           </a:stretch>
@@ -412,7 +413,7 @@
                         <pic:spPr>
                           <a:xfrm>
                             <a:off x="0" y="0"/>
-                            <a:ext cx="2373566" cy="1205191"/>
+                            <a:ext cx="2495083" cy="1367824"/>
                           </a:xfrm>
                           <a:prstGeom prst="rect">
                             <a:avLst/>
@@ -510,7 +511,7 @@
               <w:rPr>
                 <w:rFonts w:ascii="Times New Roman" w:hAnsi="Times New Roman" w:cs="Times New Roman" w:hint="eastAsia"/>
               </w:rPr>
-              <w:t>28.32</w:t>
+              <w:t>31.21</w:t>
             </w:r>
           </w:p>
         </w:tc>
@@ -542,14 +543,14 @@
           <w:p>
             <w:pPr>
               <w:rPr>
-                <w:rFonts w:ascii="Times New Roman" w:hAnsi="Times New Roman" w:cs="Times New Roman"/>
-              </w:rPr>
-            </w:pPr>
-            <w:r>
-              <w:rPr>
                 <w:rFonts w:ascii="Times New Roman" w:hAnsi="Times New Roman" w:cs="Times New Roman" w:hint="eastAsia"/>
               </w:rPr>
-              <w:t>26.82</w:t>
+            </w:pPr>
+            <w:r>
+              <w:rPr>
+                <w:rFonts w:ascii="Times New Roman" w:hAnsi="Times New Roman" w:cs="Times New Roman" w:hint="eastAsia"/>
+              </w:rPr>
+              <w:t>31.9</w:t>
             </w:r>
           </w:p>
         </w:tc>
@@ -591,7 +592,7 @@
               <w:rPr>
                 <w:rFonts w:ascii="Times New Roman" w:hAnsi="Times New Roman" w:cs="Times New Roman" w:hint="eastAsia"/>
               </w:rPr>
-              <w:t>32.09</w:t>
+              <w:t>34.82</w:t>
             </w:r>
           </w:p>
         </w:tc>
@@ -630,7 +631,7 @@
               <w:rPr>
                 <w:rFonts w:ascii="Times New Roman" w:hAnsi="Times New Roman" w:cs="Times New Roman" w:hint="eastAsia"/>
               </w:rPr>
-              <w:t>24.37</w:t>
+              <w:t>26.79</w:t>
             </w:r>
           </w:p>
         </w:tc>
@@ -672,7 +673,7 @@
               <w:rPr>
                 <w:rFonts w:ascii="Times New Roman" w:hAnsi="Times New Roman" w:cs="Times New Roman" w:hint="eastAsia"/>
               </w:rPr>
-              <w:t>26.01</w:t>
+              <w:t>29.56</w:t>
             </w:r>
           </w:p>
         </w:tc>
@@ -704,14 +705,14 @@
           <w:p>
             <w:pPr>
               <w:rPr>
-                <w:rFonts w:ascii="Times New Roman" w:hAnsi="Times New Roman" w:cs="Times New Roman"/>
-              </w:rPr>
-            </w:pPr>
-            <w:r>
-              <w:rPr>
                 <w:rFonts w:ascii="Times New Roman" w:hAnsi="Times New Roman" w:cs="Times New Roman" w:hint="eastAsia"/>
               </w:rPr>
-              <w:t>26.54</w:t>
+            </w:pPr>
+            <w:r>
+              <w:rPr>
+                <w:rFonts w:ascii="Times New Roman" w:hAnsi="Times New Roman" w:cs="Times New Roman" w:hint="eastAsia"/>
+              </w:rPr>
+              <w:t>32.75</w:t>
             </w:r>
           </w:p>
         </w:tc>
@@ -758,9 +759,150 @@
             <w:pPr>
               <w:rPr>
                 <w:rFonts w:ascii="Times New Roman" w:hAnsi="Times New Roman" w:cs="Times New Roman"/>
-                <w:color w:val="BFBFBF" w:themeColor="background1" w:themeShade="BF"/>
-              </w:rPr>
-            </w:pPr>
+              </w:rPr>
+            </w:pPr>
+            <w:r>
+              <w:rPr>
+                <w:rFonts w:ascii="Times New Roman" w:hAnsi="Times New Roman" w:cs="Times New Roman" w:hint="eastAsia"/>
+              </w:rPr>
+              <w:t>Th</w:t>
+            </w:r>
+            <w:r>
+              <w:rPr>
+                <w:rFonts w:ascii="Times New Roman" w:hAnsi="Times New Roman" w:cs="Times New Roman"/>
+              </w:rPr>
+              <w:t>e method I use is referenced from</w:t>
+            </w:r>
+            <w:r>
+              <w:rPr>
+                <w:rFonts w:ascii="Times New Roman" w:hAnsi="Times New Roman" w:cs="Times New Roman"/>
+              </w:rPr>
+              <w:t xml:space="preserve"> the paper which title is</w:t>
+            </w:r>
+            <w:r>
+              <w:rPr>
+                <w:rFonts w:ascii="Times New Roman" w:hAnsi="Times New Roman" w:cs="Times New Roman"/>
+              </w:rPr>
+              <w:t xml:space="preserve"> “</w:t>
+            </w:r>
+            <w:r>
+              <w:t>HIGH-QUALITY LINEAR INTERPOLATION FOR DEMOSAICING OF BAYER-PATTERNED COLOR IMAGES</w:t>
+            </w:r>
+            <w:r>
+              <w:rPr>
+                <w:rFonts w:ascii="Times New Roman" w:hAnsi="Times New Roman" w:cs="Times New Roman"/>
+              </w:rPr>
+              <w:t>”</w:t>
+            </w:r>
+            <w:r>
+              <w:rPr>
+                <w:rFonts w:ascii="Times New Roman" w:hAnsi="Times New Roman" w:cs="Times New Roman"/>
+              </w:rPr>
+              <w:t>.</w:t>
+            </w:r>
+            <w:r>
+              <w:rPr>
+                <w:rFonts w:ascii="Times New Roman" w:hAnsi="Times New Roman" w:cs="Times New Roman"/>
+              </w:rPr>
+              <w:t xml:space="preserve"> There will be different weights corresponding to the RGB channel that interpolat</w:t>
+            </w:r>
+            <w:r>
+              <w:rPr>
+                <w:rFonts w:ascii="Times New Roman" w:hAnsi="Times New Roman" w:cs="Times New Roman"/>
+              </w:rPr>
+              <w:t>e target channel value</w:t>
+            </w:r>
+            <w:r>
+              <w:rPr>
+                <w:rFonts w:ascii="Times New Roman" w:hAnsi="Times New Roman" w:cs="Times New Roman"/>
+              </w:rPr>
+              <w:t>.</w:t>
+            </w:r>
+            <w:r>
+              <w:rPr>
+                <w:rFonts w:ascii="Times New Roman" w:hAnsi="Times New Roman" w:cs="Times New Roman"/>
+              </w:rPr>
+              <w:t xml:space="preserve"> The weight could refer to the following figure</w:t>
+            </w:r>
+            <w:r>
+              <w:rPr>
+                <w:rFonts w:ascii="Times New Roman" w:hAnsi="Times New Roman" w:cs="Times New Roman"/>
+              </w:rPr>
+              <w:t>:</w:t>
+            </w:r>
+          </w:p>
+          <w:p>
+            <w:pPr>
+              <w:rPr>
+                <w:rFonts w:ascii="Times New Roman" w:hAnsi="Times New Roman" w:cs="Times New Roman"/>
+              </w:rPr>
+            </w:pPr>
+            <w:r>
+              <w:rPr>
+                <w:rFonts w:ascii="Times New Roman" w:hAnsi="Times New Roman" w:cs="Times New Roman"/>
+              </w:rPr>
+              <w:t>Each value in the line buffer need to multiply their weights and the final result should divided by 8</w:t>
+            </w:r>
+            <w:r>
+              <w:rPr>
+                <w:rFonts w:ascii="Times New Roman" w:hAnsi="Times New Roman" w:cs="Times New Roman"/>
+              </w:rPr>
+              <w:t>.</w:t>
+            </w:r>
+            <w:r>
+              <w:rPr>
+                <w:rFonts w:ascii="Times New Roman" w:hAnsi="Times New Roman" w:cs="Times New Roman"/>
+              </w:rPr>
+              <w:t xml:space="preserve"> </w:t>
+            </w:r>
+          </w:p>
+          <w:p>
+            <w:pPr>
+              <w:rPr>
+                <w:rFonts w:ascii="Times New Roman" w:hAnsi="Times New Roman" w:cs="Times New Roman" w:hint="eastAsia"/>
+              </w:rPr>
+            </w:pPr>
+            <w:r>
+              <w:rPr>
+                <w:rFonts w:ascii="Times New Roman" w:hAnsi="Times New Roman" w:cs="Times New Roman"/>
+              </w:rPr>
+              <w:lastRenderedPageBreak/>
+              <w:drawing>
+                <wp:inline distT="0" distB="0" distL="0" distR="0" wp14:anchorId="3E70B1E0" wp14:editId="0464C209">
+                  <wp:extent cx="5274310" cy="6061075"/>
+                  <wp:effectExtent l="0" t="0" r="2540" b="0"/>
+                  <wp:docPr id="1009281892" name="圖片 1"/>
+                  <wp:cNvGraphicFramePr>
+                    <a:graphicFrameLocks xmlns:a="http://schemas.openxmlformats.org/drawingml/2006/main" noChangeAspect="1"/>
+                  </wp:cNvGraphicFramePr>
+                  <a:graphic xmlns:a="http://schemas.openxmlformats.org/drawingml/2006/main">
+                    <a:graphicData uri="http://schemas.openxmlformats.org/drawingml/2006/picture">
+                      <pic:pic xmlns:pic="http://schemas.openxmlformats.org/drawingml/2006/picture">
+                        <pic:nvPicPr>
+                          <pic:cNvPr id="1009281892" name=""/>
+                          <pic:cNvPicPr/>
+                        </pic:nvPicPr>
+                        <pic:blipFill>
+                          <a:blip r:embed="rId9"/>
+                          <a:stretch>
+                            <a:fillRect/>
+                          </a:stretch>
+                        </pic:blipFill>
+                        <pic:spPr>
+                          <a:xfrm>
+                            <a:off x="0" y="0"/>
+                            <a:ext cx="5274310" cy="6061075"/>
+                          </a:xfrm>
+                          <a:prstGeom prst="rect">
+                            <a:avLst/>
+                          </a:prstGeom>
+                        </pic:spPr>
+                      </pic:pic>
+                    </a:graphicData>
+                  </a:graphic>
+                </wp:inline>
+              </w:drawing>
+            </w:r>
           </w:p>
         </w:tc>
       </w:tr>
@@ -1220,6 +1362,7 @@
     <w:lsdException w:name="HTML Sample" w:semiHidden="1" w:unhideWhenUsed="1"/>
     <w:lsdException w:name="HTML Typewriter" w:semiHidden="1" w:unhideWhenUsed="1"/>
     <w:lsdException w:name="HTML Variable" w:semiHidden="1" w:unhideWhenUsed="1"/>
+    <w:lsdException w:name="Normal Table" w:semiHidden="1" w:unhideWhenUsed="1"/>
     <w:lsdException w:name="annotation subject" w:semiHidden="1" w:unhideWhenUsed="1"/>
     <w:lsdException w:name="No List" w:semiHidden="1" w:unhideWhenUsed="1"/>
     <w:lsdException w:name="Outline List 1" w:semiHidden="1" w:unhideWhenUsed="1"/>
@@ -1266,8 +1409,10 @@
     <w:lsdException w:name="Table Subtle 2" w:semiHidden="1" w:unhideWhenUsed="1"/>
     <w:lsdException w:name="Table Web 1" w:semiHidden="1" w:unhideWhenUsed="1"/>
     <w:lsdException w:name="Table Web 2" w:semiHidden="1" w:unhideWhenUsed="1"/>
+    <w:lsdException w:name="Table Web 3" w:semiHidden="1" w:unhideWhenUsed="1"/>
     <w:lsdException w:name="Balloon Text" w:semiHidden="1" w:unhideWhenUsed="1"/>
     <w:lsdException w:name="Table Grid" w:uiPriority="39"/>
+    <w:lsdException w:name="Table Theme" w:semiHidden="1" w:unhideWhenUsed="1"/>
     <w:lsdException w:name="Placeholder Text" w:semiHidden="1"/>
     <w:lsdException w:name="No Spacing" w:uiPriority="1" w:qFormat="1"/>
     <w:lsdException w:name="Light Shading" w:uiPriority="60"/>

</xml_diff>